<commit_message>
edits to intro, methods, results.
</commit_message>
<xml_diff>
--- a/20170720_CASP_vegetation_manuscript.docx
+++ b/20170720_CASP_vegetation_manuscript.docx
@@ -8,6 +8,12 @@
           <w:szCs w:val="24"/>
         </w:rPr>
       </w:pPr>
+      <w:r>
+        <w:rPr>
+          <w:szCs w:val="24"/>
+        </w:rPr>
+        <w:t xml:space="preserve">ROUGH OUTLINE: </w:t>
+      </w:r>
       <w:commentRangeStart w:id="0"/>
       <w:r>
         <w:rPr>
@@ -19,13 +25,19 @@
         <w:rPr>
           <w:szCs w:val="24"/>
         </w:rPr>
-        <w:t>s Sparrows Defend T</w:t>
-      </w:r>
-      <w:r>
-        <w:rPr>
-          <w:szCs w:val="24"/>
-        </w:rPr>
-        <w:t xml:space="preserve">erritories with </w:t>
+        <w:t xml:space="preserve">s Sparrows Defend </w:t>
+      </w:r>
+      <w:r>
+        <w:rPr>
+          <w:szCs w:val="24"/>
+        </w:rPr>
+        <w:t>Habitat</w:t>
+      </w:r>
+      <w:r>
+        <w:rPr>
+          <w:szCs w:val="24"/>
+        </w:rPr>
+        <w:t xml:space="preserve"> with </w:t>
       </w:r>
       <w:r>
         <w:rPr>
@@ -55,20 +67,20 @@
         <w:rPr>
           <w:szCs w:val="24"/>
         </w:rPr>
-        <w:t>Surrounding H</w:t>
-      </w:r>
-      <w:r>
-        <w:rPr>
-          <w:szCs w:val="24"/>
-        </w:rPr>
-        <w:t>a</w:t>
+        <w:t xml:space="preserve">Surrounding </w:t>
+      </w:r>
+      <w:r>
+        <w:rPr>
+          <w:szCs w:val="24"/>
+        </w:rPr>
+        <w:t>Area</w:t>
       </w:r>
       <w:commentRangeEnd w:id="0"/>
       <w:r>
         <w:rPr>
           <w:szCs w:val="24"/>
         </w:rPr>
-        <w:t>bitat</w:t>
+        <w:t>s</w:t>
       </w:r>
       <w:r>
         <w:rPr>
@@ -559,6 +571,21 @@
         </w:rPr>
         <w:t>.</w:t>
       </w:r>
+      <w:r>
+        <w:rPr>
+          <w:rFonts w:cs="Times New Roman"/>
+        </w:rPr>
+        <w:t xml:space="preserve">  </w:t>
+      </w:r>
+      <w:proofErr w:type="gramStart"/>
+      <w:r>
+        <w:rPr>
+          <w:rFonts w:cs="Times New Roman"/>
+          <w:highlight w:val="yellow"/>
+        </w:rPr>
+        <w:t>MORE DETAILS HERE.</w:t>
+      </w:r>
+      <w:proofErr w:type="gramEnd"/>
     </w:p>
     <w:p>
       <w:pPr>
@@ -619,20 +646,29 @@
       <w:r>
         <w:rPr>
           <w:rFonts w:cs="Times New Roman"/>
+          <w:highlight w:val="yellow"/>
         </w:rPr>
         <w:t xml:space="preserve">Summer rainfall, and possibly grasshopper abundance as a regular food, </w:t>
       </w:r>
       <w:r>
         <w:rPr>
           <w:rFonts w:cs="Times New Roman"/>
+          <w:highlight w:val="yellow"/>
         </w:rPr>
         <w:t xml:space="preserve">does appear to be related to the erratic distribution.  </w:t>
       </w:r>
       <w:r>
         <w:rPr>
           <w:rFonts w:cs="Times New Roman"/>
-        </w:rPr>
-        <w:t xml:space="preserve">Some past studies suggest what.  </w:t>
+          <w:highlight w:val="yellow"/>
+        </w:rPr>
+        <w:t>Some past studies suggest what.</w:t>
+      </w:r>
+      <w:r>
+        <w:rPr>
+          <w:rFonts w:cs="Times New Roman"/>
+        </w:rPr>
+        <w:t xml:space="preserve">  </w:t>
       </w:r>
       <w:r>
         <w:rPr>
@@ -665,13 +701,7 @@
         <w:rPr>
           <w:rFonts w:cs="Times New Roman"/>
         </w:rPr>
-        <w:t>In Oklahoma, Cassin’s Sparrow is not</w:t>
-      </w:r>
-      <w:r>
-        <w:rPr>
-          <w:rFonts w:cs="Times New Roman"/>
-        </w:rPr>
-        <w:t xml:space="preserve"> currently declining significantly </w:t>
+        <w:t xml:space="preserve">In Oklahoma, Cassin’s Sparrow is not currently declining significantly </w:t>
       </w:r>
       <w:r>
         <w:rPr>
@@ -695,13 +725,7 @@
         <w:rPr>
           <w:rFonts w:cs="Times New Roman"/>
         </w:rPr>
-        <w:t xml:space="preserve"> </w:t>
-      </w:r>
-      <w:r>
-        <w:rPr>
-          <w:rFonts w:cs="Times New Roman"/>
-        </w:rPr>
-        <w:t>Recent work at one site</w:t>
+        <w:t xml:space="preserve"> Recent work at one site</w:t>
       </w:r>
       <w:r>
         <w:rPr>
@@ -729,6 +753,21 @@
         </w:rPr>
         <w:t xml:space="preserve"> suggests Cassin’s Sparrows prefer habitat with more sagebrush than surrounding areas and are more often found on northern slopes.</w:t>
       </w:r>
+      <w:r>
+        <w:rPr>
+          <w:rFonts w:cs="Times New Roman"/>
+        </w:rPr>
+        <w:t xml:space="preserve">   </w:t>
+      </w:r>
+      <w:proofErr w:type="gramStart"/>
+      <w:r>
+        <w:rPr>
+          <w:rFonts w:cs="Times New Roman"/>
+          <w:highlight w:val="yellow"/>
+        </w:rPr>
+        <w:t>MORE DETAILS HERE.</w:t>
+      </w:r>
+      <w:proofErr w:type="gramEnd"/>
     </w:p>
     <w:p>
       <w:pPr>
@@ -1646,7 +1685,7 @@
         </w:rPr>
         <w:t xml:space="preserve">above |0.33| </w:t>
       </w:r>
-      <w:bookmarkStart w:id="15" w:name="ZOTERO_BREF_jAuliCNwN6NK"/>
+      <w:bookmarkStart w:id="14" w:name="ZOTERO_BREF_jAuliCNwN6NK"/>
       <w:r>
         <w:rPr>
           <w:rFonts w:cs="Times New Roman"/>
@@ -1681,7 +1720,7 @@
         </w:rPr>
         <w:t xml:space="preserve"> 2007)</w:t>
       </w:r>
-      <w:bookmarkEnd w:id="15"/>
+      <w:bookmarkEnd w:id="14"/>
       <w:r>
         <w:rPr>
           <w:szCs w:val="24"/>
@@ -1822,18 +1861,189 @@
         </w:rPr>
         <w:t xml:space="preserve"> using a linear mixed model.  </w:t>
       </w:r>
+      <w:commentRangeStart w:id="15"/>
+      <w:r>
+        <w:rPr>
+          <w:szCs w:val="24"/>
+        </w:rPr>
+        <w:t>We used location as a random effect in all mixed models to account for some points including the same birds</w:t>
+      </w:r>
+      <w:r>
+        <w:rPr>
+          <w:szCs w:val="24"/>
+        </w:rPr>
+        <w:t xml:space="preserve"> defending multiple points.</w:t>
+      </w:r>
+      <w:commentRangeEnd w:id="15"/>
+      <w:r>
+        <w:rPr>
+          <w:rStyle w:val="CommentReference"/>
+        </w:rPr>
+        <w:commentReference w:id="15"/>
+      </w:r>
+    </w:p>
+    <w:p>
+      <w:pPr>
+        <w:jc w:val="center"/>
+        <w:rPr>
+          <w:szCs w:val="24"/>
+        </w:rPr>
+      </w:pPr>
+      <w:r>
+        <w:rPr>
+          <w:szCs w:val="24"/>
+        </w:rPr>
+        <w:t>RESULTS</w:t>
+      </w:r>
+    </w:p>
+    <w:p>
+      <w:pPr>
+        <w:rPr>
+          <w:szCs w:val="24"/>
+        </w:rPr>
+      </w:pPr>
+      <w:r>
+        <w:rPr>
+          <w:szCs w:val="24"/>
+        </w:rPr>
+        <w:t xml:space="preserve">Presence or absence of Cassin’s Sparrow territorial defense was significantly related to tall shrubs and trees PC3 (Fig. 2) and short shrubs and trees PC1 (Fig. 3); it was marginally related to tall shrubs and trees PC1.  </w:t>
+      </w:r>
+      <w:r>
+        <w:rPr>
+          <w:szCs w:val="24"/>
+        </w:rPr>
+        <w:t xml:space="preserve">PC loadings indicate what vegetation variables were important in the response (Table 1).  </w:t>
+      </w:r>
+      <w:r>
+        <w:rPr>
+          <w:szCs w:val="24"/>
+        </w:rPr>
+        <w:t xml:space="preserve">Tall shrubs and trees PC3 is correlated with </w:t>
+      </w:r>
+      <w:r>
+        <w:rPr>
+          <w:szCs w:val="24"/>
+        </w:rPr>
+        <w:t xml:space="preserve">counts of yucca and trees (typically junipers or acacia).  Short shrubs and trees PC1 is correlated with yucca, sagebrush, </w:t>
+      </w:r>
+      <w:proofErr w:type="spellStart"/>
+      <w:r>
+        <w:rPr>
+          <w:szCs w:val="24"/>
+        </w:rPr>
+        <w:t>sandplum</w:t>
+      </w:r>
+      <w:proofErr w:type="spellEnd"/>
+      <w:r>
+        <w:rPr>
+          <w:szCs w:val="24"/>
+        </w:rPr>
+        <w:t xml:space="preserve">, </w:t>
+      </w:r>
+      <w:proofErr w:type="spellStart"/>
+      <w:r>
+        <w:rPr>
+          <w:szCs w:val="24"/>
+        </w:rPr>
+        <w:t>cholla</w:t>
+      </w:r>
+      <w:proofErr w:type="spellEnd"/>
+      <w:r>
+        <w:rPr>
+          <w:szCs w:val="24"/>
+        </w:rPr>
+        <w:t xml:space="preserve">, and other shrubs.  Tall shrubs and trees PC1 is correlated with sagebrush, </w:t>
+      </w:r>
+      <w:proofErr w:type="spellStart"/>
+      <w:r>
+        <w:rPr>
+          <w:szCs w:val="24"/>
+        </w:rPr>
+        <w:t>sandplum</w:t>
+      </w:r>
+      <w:proofErr w:type="spellEnd"/>
+      <w:r>
+        <w:rPr>
+          <w:szCs w:val="24"/>
+        </w:rPr>
+        <w:t xml:space="preserve">, </w:t>
+      </w:r>
+      <w:proofErr w:type="spellStart"/>
+      <w:r>
+        <w:rPr>
+          <w:szCs w:val="24"/>
+        </w:rPr>
+        <w:t>cholla</w:t>
+      </w:r>
+      <w:proofErr w:type="spellEnd"/>
+      <w:r>
+        <w:rPr>
+          <w:szCs w:val="24"/>
+        </w:rPr>
+        <w:t xml:space="preserve">, and other shrubs.  Thus, Cassin’s Sparrows defended territories with </w:t>
+      </w:r>
+    </w:p>
+    <w:p>
+      <w:pPr>
+        <w:rPr>
+          <w:szCs w:val="24"/>
+        </w:rPr>
+      </w:pPr>
+      <w:r>
+        <w:rPr>
+          <w:szCs w:val="24"/>
+          <w:highlight w:val="yellow"/>
+        </w:rPr>
+        <w:t>Multinomial results here (strength of defense).</w:t>
+      </w:r>
+    </w:p>
+    <w:p>
+      <w:pPr>
+        <w:rPr>
+          <w:szCs w:val="24"/>
+        </w:rPr>
+      </w:pPr>
+      <w:r>
+        <w:rPr>
+          <w:szCs w:val="24"/>
+        </w:rPr>
+        <w:t>The closest approach distance to playback was not significantly related to any vegetation PCs.</w:t>
+      </w:r>
+    </w:p>
+    <w:p>
+      <w:pPr>
+        <w:jc w:val="center"/>
+        <w:rPr>
+          <w:szCs w:val="24"/>
+        </w:rPr>
+      </w:pPr>
+      <w:r>
+        <w:rPr>
+          <w:szCs w:val="24"/>
+        </w:rPr>
+        <w:t>DISCUSSION</w:t>
+      </w:r>
+    </w:p>
+    <w:p>
+      <w:pPr>
+        <w:rPr>
+          <w:szCs w:val="24"/>
+        </w:rPr>
+      </w:pPr>
+    </w:p>
+    <w:p>
+      <w:pPr>
+        <w:jc w:val="center"/>
+        <w:rPr>
+          <w:szCs w:val="24"/>
+        </w:rPr>
+      </w:pPr>
       <w:commentRangeStart w:id="16"/>
       <w:r>
         <w:rPr>
           <w:szCs w:val="24"/>
         </w:rPr>
-        <w:t>We used location as a random effect in all mixed models to account for some points including the same birds</w:t>
-      </w:r>
-      <w:r>
-        <w:rPr>
-          <w:szCs w:val="24"/>
-        </w:rPr>
-        <w:t xml:space="preserve"> defending multiple points.</w:t>
+        <w:t>ACKOWLEDGMENTS</w:t>
       </w:r>
       <w:commentRangeEnd w:id="16"/>
       <w:r>
@@ -1841,169 +2051,6 @@
           <w:rStyle w:val="CommentReference"/>
         </w:rPr>
         <w:commentReference w:id="16"/>
-      </w:r>
-    </w:p>
-    <w:p>
-      <w:pPr>
-        <w:jc w:val="center"/>
-        <w:rPr>
-          <w:szCs w:val="24"/>
-        </w:rPr>
-      </w:pPr>
-      <w:r>
-        <w:rPr>
-          <w:szCs w:val="24"/>
-        </w:rPr>
-        <w:t>RESULTS</w:t>
-      </w:r>
-    </w:p>
-    <w:p>
-      <w:pPr>
-        <w:rPr>
-          <w:szCs w:val="24"/>
-        </w:rPr>
-      </w:pPr>
-      <w:r>
-        <w:rPr>
-          <w:szCs w:val="24"/>
-        </w:rPr>
-        <w:t xml:space="preserve">Presence or absence of Cassin’s Sparrow territorial defense was significantly related to tall shrubs and trees PC3 (Fig. 2) and short shrubs and trees PC1 (Fig. 3); it was marginally related to tall shrubs and trees PC1.  </w:t>
-      </w:r>
-      <w:r>
-        <w:rPr>
-          <w:szCs w:val="24"/>
-        </w:rPr>
-        <w:t xml:space="preserve">PC loadings indicate what vegetation variables were important in the response (Table 1).  </w:t>
-      </w:r>
-      <w:r>
-        <w:rPr>
-          <w:szCs w:val="24"/>
-        </w:rPr>
-        <w:t xml:space="preserve">Tall shrubs and trees PC3 is correlated with </w:t>
-      </w:r>
-      <w:r>
-        <w:rPr>
-          <w:szCs w:val="24"/>
-        </w:rPr>
-        <w:t xml:space="preserve">counts of yucca and trees (typically junipers or acacia).  Short shrubs and trees PC1 is correlated with yucca, sagebrush, </w:t>
-      </w:r>
-      <w:proofErr w:type="spellStart"/>
-      <w:r>
-        <w:rPr>
-          <w:szCs w:val="24"/>
-        </w:rPr>
-        <w:t>sandplum</w:t>
-      </w:r>
-      <w:proofErr w:type="spellEnd"/>
-      <w:r>
-        <w:rPr>
-          <w:szCs w:val="24"/>
-        </w:rPr>
-        <w:t xml:space="preserve">, </w:t>
-      </w:r>
-      <w:proofErr w:type="spellStart"/>
-      <w:r>
-        <w:rPr>
-          <w:szCs w:val="24"/>
-        </w:rPr>
-        <w:t>cholla</w:t>
-      </w:r>
-      <w:proofErr w:type="spellEnd"/>
-      <w:r>
-        <w:rPr>
-          <w:szCs w:val="24"/>
-        </w:rPr>
-        <w:t xml:space="preserve">, and other shrubs.  Tall shrubs and trees PC1 is correlated with sagebrush, </w:t>
-      </w:r>
-      <w:proofErr w:type="spellStart"/>
-      <w:r>
-        <w:rPr>
-          <w:szCs w:val="24"/>
-        </w:rPr>
-        <w:t>sandplum</w:t>
-      </w:r>
-      <w:proofErr w:type="spellEnd"/>
-      <w:r>
-        <w:rPr>
-          <w:szCs w:val="24"/>
-        </w:rPr>
-        <w:t xml:space="preserve">, </w:t>
-      </w:r>
-      <w:proofErr w:type="spellStart"/>
-      <w:r>
-        <w:rPr>
-          <w:szCs w:val="24"/>
-        </w:rPr>
-        <w:t>cholla</w:t>
-      </w:r>
-      <w:proofErr w:type="spellEnd"/>
-      <w:r>
-        <w:rPr>
-          <w:szCs w:val="24"/>
-        </w:rPr>
-        <w:t xml:space="preserve">, and other shrubs.  Thus, Cassin’s Sparrows defended territories with </w:t>
-      </w:r>
-    </w:p>
-    <w:p>
-      <w:pPr>
-        <w:rPr>
-          <w:szCs w:val="24"/>
-        </w:rPr>
-      </w:pPr>
-      <w:r>
-        <w:rPr>
-          <w:szCs w:val="24"/>
-          <w:highlight w:val="yellow"/>
-        </w:rPr>
-        <w:t>Multinomial results here (strength of defense).</w:t>
-      </w:r>
-    </w:p>
-    <w:p>
-      <w:pPr>
-        <w:rPr>
-          <w:szCs w:val="24"/>
-        </w:rPr>
-      </w:pPr>
-      <w:r>
-        <w:rPr>
-          <w:szCs w:val="24"/>
-        </w:rPr>
-        <w:t>The closest approach distance to playback was not significantly related to any vegetation PCs.</w:t>
-      </w:r>
-    </w:p>
-    <w:p>
-      <w:pPr>
-        <w:jc w:val="center"/>
-        <w:rPr>
-          <w:szCs w:val="24"/>
-        </w:rPr>
-      </w:pPr>
-      <w:r>
-        <w:rPr>
-          <w:szCs w:val="24"/>
-        </w:rPr>
-        <w:t>DISCUSSION</w:t>
-      </w:r>
-    </w:p>
-    <w:p>
-      <w:pPr>
-        <w:rPr>
-          <w:szCs w:val="24"/>
-        </w:rPr>
-      </w:pPr>
-    </w:p>
-    <w:p>
-      <w:pPr>
-        <w:jc w:val="center"/>
-        <w:rPr>
-          <w:szCs w:val="24"/>
-        </w:rPr>
-      </w:pPr>
-      <w:r>
-        <w:rPr>
-          <w:szCs w:val="24"/>
-        </w:rPr>
-        <w:t>ACKOWLEDGMENTS</w:t>
       </w:r>
     </w:p>
     <w:p>
@@ -2774,6 +2821,7 @@
           <w:szCs w:val="24"/>
         </w:rPr>
       </w:pPr>
+      <w:commentRangeStart w:id="19"/>
       <w:r>
         <w:rPr>
           <w:szCs w:val="24"/>
@@ -2781,6 +2829,109 @@
         <w:lastRenderedPageBreak/>
         <w:t>TABLES</w:t>
       </w:r>
+      <w:commentRangeEnd w:id="19"/>
+      <w:r>
+        <w:rPr>
+          <w:rStyle w:val="CommentReference"/>
+        </w:rPr>
+        <w:commentReference w:id="19"/>
+      </w:r>
+    </w:p>
+    <w:p>
+      <w:pPr>
+        <w:ind w:firstLine="720"/>
+        <w:rPr>
+          <w:szCs w:val="24"/>
+        </w:rPr>
+      </w:pPr>
+      <w:proofErr w:type="gramStart"/>
+      <w:r>
+        <w:rPr>
+          <w:szCs w:val="24"/>
+        </w:rPr>
+        <w:t>TABLE 1.</w:t>
+      </w:r>
+      <w:proofErr w:type="gramEnd"/>
+      <w:r>
+        <w:rPr>
+          <w:szCs w:val="24"/>
+        </w:rPr>
+        <w:t xml:space="preserve"> </w:t>
+      </w:r>
+    </w:p>
+    <w:p>
+      <w:pPr>
+        <w:ind w:firstLine="720"/>
+        <w:rPr>
+          <w:szCs w:val="24"/>
+        </w:rPr>
+      </w:pPr>
+      <w:proofErr w:type="gramStart"/>
+      <w:r>
+        <w:rPr>
+          <w:szCs w:val="24"/>
+        </w:rPr>
+        <w:t xml:space="preserve">TABLE </w:t>
+      </w:r>
+      <w:r>
+        <w:rPr>
+          <w:szCs w:val="24"/>
+        </w:rPr>
+        <w:t>2</w:t>
+      </w:r>
+      <w:r>
+        <w:rPr>
+          <w:szCs w:val="24"/>
+        </w:rPr>
+        <w:t>.</w:t>
+      </w:r>
+      <w:proofErr w:type="gramEnd"/>
+      <w:r>
+        <w:rPr>
+          <w:szCs w:val="24"/>
+        </w:rPr>
+        <w:t xml:space="preserve"> Principle components analysis loadings for </w:t>
+      </w:r>
+      <w:r>
+        <w:rPr>
+          <w:szCs w:val="24"/>
+        </w:rPr>
+        <w:t xml:space="preserve">principle component axes </w:t>
+      </w:r>
+      <w:proofErr w:type="gramStart"/>
+      <w:r>
+        <w:rPr>
+          <w:szCs w:val="24"/>
+        </w:rPr>
+        <w:t>that were</w:t>
+      </w:r>
+      <w:proofErr w:type="gramEnd"/>
+      <w:r>
+        <w:rPr>
+          <w:szCs w:val="24"/>
+        </w:rPr>
+        <w:t xml:space="preserve"> significant in vegetation analyses.</w:t>
+      </w:r>
+    </w:p>
+    <w:p>
+      <w:pPr>
+        <w:rPr>
+          <w:szCs w:val="24"/>
+        </w:rPr>
+      </w:pPr>
+    </w:p>
+    <w:p>
+      <w:pPr>
+        <w:rPr>
+          <w:szCs w:val="24"/>
+        </w:rPr>
+      </w:pPr>
+      <w:r>
+        <w:rPr>
+          <w:szCs w:val="24"/>
+        </w:rPr>
+        <w:br w:type="page"/>
+      </w:r>
     </w:p>
     <w:p>
       <w:pPr>
@@ -2789,147 +2940,7 @@
           <w:szCs w:val="24"/>
         </w:rPr>
       </w:pPr>
-      <w:proofErr w:type="gramStart"/>
-      <w:r>
-        <w:rPr>
-          <w:szCs w:val="24"/>
-        </w:rPr>
-        <w:t>Caption that is intelligible without text.</w:t>
-      </w:r>
-      <w:proofErr w:type="gramEnd"/>
-      <w:r>
-        <w:rPr>
-          <w:szCs w:val="24"/>
-        </w:rPr>
-        <w:t xml:space="preserve">  Supplement not duplicate figures.  Indent and double-space, beginning with TABLE 1.  </w:t>
-      </w:r>
-      <w:proofErr w:type="gramStart"/>
-      <w:r>
-        <w:rPr>
-          <w:szCs w:val="24"/>
-        </w:rPr>
-        <w:t>Horizontal lines above and below box head and at end.</w:t>
-      </w:r>
-      <w:proofErr w:type="gramEnd"/>
-      <w:r>
-        <w:rPr>
-          <w:szCs w:val="24"/>
-        </w:rPr>
-        <w:t xml:space="preserve">  </w:t>
-      </w:r>
-      <w:proofErr w:type="gramStart"/>
-      <w:r>
-        <w:rPr>
-          <w:szCs w:val="24"/>
-        </w:rPr>
-        <w:t>Same size font as rest of document.</w:t>
-      </w:r>
-      <w:proofErr w:type="gramEnd"/>
-    </w:p>
-    <w:p>
-      <w:pPr>
-        <w:ind w:firstLine="720"/>
-        <w:rPr>
-          <w:szCs w:val="24"/>
-        </w:rPr>
-      </w:pPr>
-      <w:proofErr w:type="gramStart"/>
-      <w:r>
-        <w:rPr>
-          <w:szCs w:val="24"/>
-        </w:rPr>
-        <w:t>TABLE 1.</w:t>
-      </w:r>
-      <w:proofErr w:type="gramEnd"/>
-      <w:r>
-        <w:rPr>
-          <w:szCs w:val="24"/>
-        </w:rPr>
-        <w:t xml:space="preserve"> </w:t>
-      </w:r>
-    </w:p>
-    <w:p>
-      <w:pPr>
-        <w:ind w:firstLine="720"/>
-        <w:rPr>
-          <w:szCs w:val="24"/>
-        </w:rPr>
-      </w:pPr>
-      <w:proofErr w:type="gramStart"/>
-      <w:r>
-        <w:rPr>
-          <w:szCs w:val="24"/>
-        </w:rPr>
-        <w:t xml:space="preserve">TABLE </w:t>
-      </w:r>
-      <w:r>
-        <w:rPr>
-          <w:szCs w:val="24"/>
-        </w:rPr>
-        <w:t>2</w:t>
-      </w:r>
-      <w:r>
-        <w:rPr>
-          <w:szCs w:val="24"/>
-        </w:rPr>
-        <w:t>.</w:t>
-      </w:r>
-      <w:proofErr w:type="gramEnd"/>
-      <w:r>
-        <w:rPr>
-          <w:szCs w:val="24"/>
-        </w:rPr>
-        <w:t xml:space="preserve"> Principle components analysis loadings for </w:t>
-      </w:r>
-      <w:r>
-        <w:rPr>
-          <w:szCs w:val="24"/>
-        </w:rPr>
-        <w:t xml:space="preserve">principle component axes </w:t>
-      </w:r>
-      <w:proofErr w:type="gramStart"/>
-      <w:r>
-        <w:rPr>
-          <w:szCs w:val="24"/>
-        </w:rPr>
-        <w:t>that were</w:t>
-      </w:r>
-      <w:proofErr w:type="gramEnd"/>
-      <w:r>
-        <w:rPr>
-          <w:szCs w:val="24"/>
-        </w:rPr>
-        <w:t xml:space="preserve"> significant in vegetation analyses.</w:t>
-      </w:r>
-    </w:p>
-    <w:p>
-      <w:pPr>
-        <w:rPr>
-          <w:szCs w:val="24"/>
-        </w:rPr>
-      </w:pPr>
-    </w:p>
-    <w:p>
-      <w:pPr>
-        <w:rPr>
-          <w:szCs w:val="24"/>
-        </w:rPr>
-      </w:pPr>
-      <w:r>
-        <w:rPr>
-          <w:szCs w:val="24"/>
-        </w:rPr>
-        <w:br w:type="page"/>
-      </w:r>
-    </w:p>
-    <w:p>
-      <w:pPr>
-        <w:jc w:val="center"/>
-        <w:rPr>
-          <w:szCs w:val="24"/>
-        </w:rPr>
-      </w:pPr>
-      <w:commentRangeStart w:id="19"/>
+      <w:commentRangeStart w:id="20"/>
       <w:r>
         <w:rPr>
           <w:szCs w:val="24"/>
@@ -2937,12 +2948,12 @@
         <w:lastRenderedPageBreak/>
         <w:t>FIGURE CAPTIONS</w:t>
       </w:r>
-      <w:commentRangeEnd w:id="19"/>
+      <w:commentRangeEnd w:id="20"/>
       <w:r>
         <w:rPr>
           <w:rStyle w:val="CommentReference"/>
         </w:rPr>
-        <w:commentReference w:id="19"/>
+        <w:commentReference w:id="20"/>
       </w:r>
     </w:p>
     <w:p>
@@ -3063,7 +3074,19 @@
         <w:rPr>
           <w:szCs w:val="24"/>
         </w:rPr>
-        <w:t xml:space="preserve"> Graph of PCs showing sites.</w:t>
+        <w:t xml:space="preserve"> Graph of PCs showing sites</w:t>
+      </w:r>
+      <w:r>
+        <w:rPr>
+          <w:szCs w:val="24"/>
+        </w:rPr>
+        <w:t xml:space="preserve"> (with ellipses around each site to see if any cluster)</w:t>
+      </w:r>
+      <w:r>
+        <w:rPr>
+          <w:szCs w:val="24"/>
+        </w:rPr>
+        <w:t>.</w:t>
       </w:r>
     </w:p>
     <w:p>
@@ -3158,6 +3181,38 @@
         </w:rPr>
         <w:t xml:space="preserve"> </w:t>
       </w:r>
+    </w:p>
+    <w:p>
+      <w:pPr>
+        <w:ind w:firstLine="720"/>
+        <w:rPr>
+          <w:szCs w:val="24"/>
+        </w:rPr>
+      </w:pPr>
+      <w:proofErr w:type="gramStart"/>
+      <w:r>
+        <w:rPr>
+          <w:szCs w:val="24"/>
+        </w:rPr>
+        <w:t>FIG. 3.</w:t>
+      </w:r>
+      <w:proofErr w:type="gramEnd"/>
+    </w:p>
+    <w:p>
+      <w:pPr>
+        <w:ind w:firstLine="720"/>
+        <w:rPr>
+          <w:szCs w:val="24"/>
+        </w:rPr>
+      </w:pPr>
+      <w:r>
+        <w:rPr>
+          <w:szCs w:val="24"/>
+        </w:rPr>
+        <w:t>FIG. 4.</w:t>
+      </w:r>
+      <w:bookmarkStart w:id="21" w:name="_GoBack"/>
+      <w:bookmarkEnd w:id="21"/>
     </w:p>
     <w:sectPr>
       <w:headerReference w:type="default" r:id="rId9"/>
@@ -3173,7 +3228,7 @@
 
 <file path=word/comments.xml><?xml version="1.0" encoding="utf-8"?>
 <w:comments xmlns:wpc="http://schemas.microsoft.com/office/word/2010/wordprocessingCanvas" xmlns:mc="http://schemas.openxmlformats.org/markup-compatibility/2006" xmlns:o="urn:schemas-microsoft-com:office:office" xmlns:r="http://schemas.openxmlformats.org/officeDocument/2006/relationships" xmlns:m="http://schemas.openxmlformats.org/officeDocument/2006/math" xmlns:v="urn:schemas-microsoft-com:vml" xmlns:wp14="http://schemas.microsoft.com/office/word/2010/wordprocessingDrawing" xmlns:wp="http://schemas.openxmlformats.org/drawingml/2006/wordprocessingDrawing" xmlns:w10="urn:schemas-microsoft-com:office:word" xmlns:w="http://schemas.openxmlformats.org/wordprocessingml/2006/main" xmlns:w14="http://schemas.microsoft.com/office/word/2010/wordml" xmlns:wpg="http://schemas.microsoft.com/office/word/2010/wordprocessingGroup" xmlns:wpi="http://schemas.microsoft.com/office/word/2010/wordprocessingInk" xmlns:wne="http://schemas.microsoft.com/office/word/2006/wordml" xmlns:wps="http://schemas.microsoft.com/office/word/2010/wordprocessingShape" mc:Ignorable="w14 wp14">
-  <w:comment w:id="0" w:author="Claire" w:date="2017-07-20T16:27:00Z" w:initials="C">
+  <w:comment w:id="0" w:author="Claire" w:date="2017-07-27T20:53:00Z" w:initials="C">
     <w:p>
       <w:pPr>
         <w:pStyle w:val="CommentText"/>
@@ -3184,6 +3239,19 @@
         </w:rPr>
         <w:annotationRef/>
       </w:r>
+      <w:r>
+        <w:t>Formatting for Wilson Journal of Ornithology, short communications</w:t>
+      </w:r>
+    </w:p>
+    <w:p>
+      <w:pPr>
+        <w:pStyle w:val="CommentText"/>
+      </w:pPr>
+    </w:p>
+    <w:p>
+      <w:pPr>
+        <w:pStyle w:val="CommentText"/>
+      </w:pPr>
       <w:r>
         <w:t>&lt;10,000 characters for short communications.</w:t>
       </w:r>
@@ -3260,8 +3328,6 @@
       <w:r>
         <w:t xml:space="preserve">  Any additional vegetation citations that you used when designing the study?</w:t>
       </w:r>
-      <w:bookmarkStart w:id="14" w:name="_GoBack"/>
-      <w:bookmarkEnd w:id="14"/>
     </w:p>
     <w:p>
       <w:pPr>
@@ -3269,7 +3335,7 @@
       </w:pPr>
     </w:p>
   </w:comment>
-  <w:comment w:id="16" w:author="Claire" w:date="2017-07-23T15:22:00Z" w:initials="C">
+  <w:comment w:id="15" w:author="Claire" w:date="2017-07-23T15:22:00Z" w:initials="C">
     <w:p>
       <w:pPr>
         <w:pStyle w:val="CommentText"/>
@@ -3285,6 +3351,22 @@
       </w:r>
       <w:r>
         <w:t xml:space="preserve">  I was having trouble distinguishing individuals from the behavior notes so this is my current solution to the issue.</w:t>
+      </w:r>
+    </w:p>
+  </w:comment>
+  <w:comment w:id="16" w:author="Claire" w:date="2017-07-27T20:55:00Z" w:initials="C">
+    <w:p>
+      <w:pPr>
+        <w:pStyle w:val="CommentText"/>
+      </w:pPr>
+      <w:r>
+        <w:rPr>
+          <w:rStyle w:val="CommentReference"/>
+        </w:rPr>
+        <w:annotationRef/>
+      </w:r>
+      <w:r>
+        <w:t>Please let me know if I have missed anyone.</w:t>
       </w:r>
     </w:p>
   </w:comment>
@@ -3304,7 +3386,34 @@
       </w:r>
     </w:p>
   </w:comment>
-  <w:comment w:id="19" w:author="Claire" w:date="2017-07-23T15:16:00Z" w:initials="C">
+  <w:comment w:id="19" w:author="Claire" w:date="2017-07-27T20:54:00Z" w:initials="C">
+    <w:p>
+      <w:pPr>
+        <w:jc w:val="center"/>
+        <w:rPr>
+          <w:szCs w:val="24"/>
+        </w:rPr>
+      </w:pPr>
+      <w:r>
+        <w:rPr>
+          <w:rStyle w:val="CommentReference"/>
+        </w:rPr>
+        <w:annotationRef/>
+      </w:r>
+      <w:r>
+        <w:rPr>
+          <w:szCs w:val="24"/>
+        </w:rPr>
+        <w:t>Caption that is intelligible without text.  Supplement not duplicate figures.  Indent and double-space, beginning with TABLE 1.  Horizontal lines above and below box head and at end.  Same size font as rest of document.</w:t>
+      </w:r>
+    </w:p>
+    <w:p>
+      <w:pPr>
+        <w:pStyle w:val="CommentText"/>
+      </w:pPr>
+    </w:p>
+  </w:comment>
+  <w:comment w:id="20" w:author="Claire" w:date="2017-07-23T15:16:00Z" w:initials="C">
     <w:p>
       <w:pPr>
         <w:ind w:firstLine="720"/>
@@ -3393,7 +3502,7 @@
           <w:rPr>
             <w:noProof/>
           </w:rPr>
-          <w:t>4</w:t>
+          <w:t>8</w:t>
         </w:r>
         <w:r>
           <w:rPr>
@@ -3689,6 +3798,7 @@
   <w:style w:type="character" w:default="1" w:styleId="DefaultParagraphFont">
     <w:name w:val="Default Paragraph Font"/>
     <w:uiPriority w:val="1"/>
+    <w:semiHidden/>
     <w:unhideWhenUsed/>
   </w:style>
   <w:style w:type="table" w:default="1" w:styleId="TableNormal">
@@ -4180,6 +4290,7 @@
   <w:style w:type="character" w:default="1" w:styleId="DefaultParagraphFont">
     <w:name w:val="Default Paragraph Font"/>
     <w:uiPriority w:val="1"/>
+    <w:semiHidden/>
     <w:unhideWhenUsed/>
   </w:style>
   <w:style w:type="table" w:default="1" w:styleId="TableNormal">

</xml_diff>